<commit_message>
Sensors Towns and Counties added
</commit_message>
<xml_diff>
--- a/Capstone.ADD.docx
+++ b/Capstone.ADD.docx
@@ -297,6 +297,12 @@
         <w:rPr>
           <w:rFonts w:eastAsia="Times New Roman"/>
         </w:rPr>
+        <w:t>:</w:t>
+      </w:r>
+      <w:r>
+        <w:rPr>
+          <w:rFonts w:eastAsia="Times New Roman"/>
+        </w:rPr>
         <w:t xml:space="preserve"> (</w:t>
       </w:r>
       <w:r>
@@ -327,12 +333,26 @@
           <w:rStyle w:val="Link"/>
           <w:rFonts w:eastAsia="Times New Roman"/>
         </w:rPr>
-        <w:t>https://datahub.uba.de/server/rest/directories/arcgisforinspire/INSPIRE/aqd_MapServer/Daten/AQD_DE_E1a_2017.zip</w:t>
-      </w:r>
-      <w:r>
-        <w:rPr>
+        <w:t>https://datahub.uba.de/server/rest/directories/arcgis</w:t>
+      </w:r>
+      <w:r>
+        <w:rPr>
+          <w:rStyle w:val="Link"/>
           <w:rFonts w:eastAsia="Times New Roman"/>
         </w:rPr>
+        <w:t>f</w:t>
+      </w:r>
+      <w:r>
+        <w:rPr>
+          <w:rStyle w:val="Link"/>
+          <w:rFonts w:eastAsia="Times New Roman"/>
+        </w:rPr>
+        <w:t>orinspire/INSPIRE/aqd_MapServer/Daten/AQD_DE_E1a_2017.zip</w:t>
+      </w:r>
+      <w:r>
+        <w:rPr>
+          <w:rFonts w:eastAsia="Times New Roman"/>
+        </w:rPr>
         <w:fldChar w:fldCharType="end"/>
       </w:r>
       <w:r>
@@ -347,6 +367,46 @@
         </w:rPr>
         <w:t xml:space="preserve">. </w:t>
       </w:r>
+      <w:r>
+        <w:rPr>
+          <w:rFonts w:eastAsia="Times New Roman"/>
+        </w:rPr>
+        <w:br/>
+      </w:r>
+      <w:r>
+        <w:rPr>
+          <w:rFonts w:eastAsia="Times New Roman"/>
+        </w:rPr>
+        <w:br/>
+        <w:t xml:space="preserve">For model extension </w:t>
+      </w:r>
+      <w:proofErr w:type="gramStart"/>
+      <w:r>
+        <w:rPr>
+          <w:rFonts w:eastAsia="Times New Roman"/>
+        </w:rPr>
+        <w:t>purposes  additional</w:t>
+      </w:r>
+      <w:proofErr w:type="gramEnd"/>
+      <w:r>
+        <w:rPr>
+          <w:rFonts w:eastAsia="Times New Roman"/>
+        </w:rPr>
+        <w:t xml:space="preserve"> data for years 2012-2018 (at least) can be found at the same place.</w:t>
+      </w:r>
+    </w:p>
+    <w:p>
+      <w:pPr>
+        <w:pStyle w:val="berschrift2"/>
+        <w:numPr>
+          <w:ilvl w:val="0"/>
+          <w:numId w:val="0"/>
+        </w:numPr>
+        <w:ind w:left="576"/>
+        <w:rPr>
+          <w:rFonts w:eastAsia="Times New Roman"/>
+        </w:rPr>
+      </w:pPr>
       <w:r>
         <w:rPr>
           <w:rFonts w:eastAsia="Times New Roman"/>
@@ -395,6 +455,39 @@
           <w:rFonts w:eastAsia="Times New Roman"/>
         </w:rPr>
         <w:t xml:space="preserve"> </w:t>
+      </w:r>
+      <w:r>
+        <w:rPr>
+          <w:rFonts w:eastAsia="Times New Roman"/>
+        </w:rPr>
+        <w:br/>
+      </w:r>
+      <w:r>
+        <w:rPr>
+          <w:rFonts w:eastAsia="Times New Roman"/>
+        </w:rPr>
+        <w:br/>
+        <w:t xml:space="preserve">For model extension </w:t>
+      </w:r>
+      <w:proofErr w:type="gramStart"/>
+      <w:r>
+        <w:rPr>
+          <w:rFonts w:eastAsia="Times New Roman"/>
+        </w:rPr>
+        <w:t>purposes  additional</w:t>
+      </w:r>
+      <w:proofErr w:type="gramEnd"/>
+      <w:r>
+        <w:rPr>
+          <w:rFonts w:eastAsia="Times New Roman"/>
+        </w:rPr>
+        <w:t xml:space="preserve"> </w:t>
+      </w:r>
+      <w:r>
+        <w:rPr>
+          <w:rFonts w:eastAsia="Times New Roman"/>
+        </w:rPr>
+        <w:t>data for years 2008-2017 and for other diseases can be found at the same place.</w:t>
       </w:r>
     </w:p>
     <w:p>
@@ -551,6 +644,12 @@
         </w:rPr>
         <w:t>Please justify your technology choices here.</w:t>
       </w:r>
+      <w:r>
+        <w:rPr>
+          <w:lang w:val="en-US" w:eastAsia="en-GB"/>
+        </w:rPr>
+        <w:br/>
+      </w:r>
     </w:p>
     <w:p>
       <w:pPr>
@@ -601,21 +700,60 @@
         <w:t>Enterprise Data</w:t>
       </w:r>
       <w:bookmarkEnd w:id="2"/>
-    </w:p>
-    <w:p>
-      <w:r>
-        <w:t xml:space="preserve">      Pre-processed data set, including pollutant values and </w:t>
-      </w:r>
-      <w:r>
-        <w:t>heart failure rates</w:t>
-      </w:r>
-    </w:p>
-    <w:p>
-      <w:pPr>
-        <w:rPr>
-          <w:lang w:val="en-US" w:eastAsia="en-GB"/>
-        </w:rPr>
-      </w:pPr>
+      <w:r>
+        <w:rPr>
+          <w:lang w:val="en-US" w:eastAsia="en-GB"/>
+        </w:rPr>
+        <w:br/>
+      </w:r>
+    </w:p>
+    <w:p>
+      <w:pPr>
+        <w:rPr>
+          <w:lang w:val="en-US" w:eastAsia="en-GB"/>
+        </w:rPr>
+      </w:pPr>
+      <w:r>
+        <w:t xml:space="preserve">      </w:t>
+      </w:r>
+      <w:r>
+        <w:t xml:space="preserve">Independent </w:t>
+      </w:r>
+      <w:r>
+        <w:t>Pre-processed datase</w:t>
+      </w:r>
+      <w:r>
+        <w:t>ts</w:t>
+      </w:r>
+      <w:r>
+        <w:t>, including pollutant values</w:t>
+      </w:r>
+      <w:r>
+        <w:t xml:space="preserve"> pro hour pro sensor;</w:t>
+      </w:r>
+      <w:r>
+        <w:t xml:space="preserve"> </w:t>
+      </w:r>
+      <w:r>
+        <w:br/>
+      </w:r>
+      <w:proofErr w:type="gramStart"/>
+      <w:r>
+        <w:t xml:space="preserve">     </w:t>
+      </w:r>
+      <w:r>
+        <w:t>heart</w:t>
+      </w:r>
+      <w:proofErr w:type="gramEnd"/>
+      <w:r>
+        <w:t xml:space="preserve"> failure rates</w:t>
+      </w:r>
+      <w:r>
+        <w:t xml:space="preserve"> pro county; sensor ID/county table.</w:t>
+      </w:r>
+      <w:r>
+        <w:br/>
+      </w:r>
     </w:p>
     <w:p>
       <w:pPr>
@@ -644,6 +782,12 @@
         </w:rPr>
         <w:t>Please describe what technology you have defined here. Please justify below, why. In case this component is not needed justify below.</w:t>
       </w:r>
+      <w:r>
+        <w:rPr>
+          <w:lang w:val="en-US" w:eastAsia="en-GB"/>
+        </w:rPr>
+        <w:br/>
+      </w:r>
     </w:p>
     <w:p>
       <w:pPr>
@@ -657,6 +801,32 @@
         </w:rPr>
         <w:t xml:space="preserve">    Pandas data frame</w:t>
       </w:r>
+      <w:r>
+        <w:rPr>
+          <w:lang w:val="en-US" w:eastAsia="en-GB"/>
+        </w:rPr>
+        <w:t>s</w:t>
+      </w:r>
+      <w:r>
+        <w:rPr>
+          <w:lang w:val="en-US" w:eastAsia="en-GB"/>
+        </w:rPr>
+        <w:br/>
+      </w:r>
+      <w:proofErr w:type="gramStart"/>
+      <w:r>
+        <w:rPr>
+          <w:lang w:val="en-US" w:eastAsia="en-GB"/>
+        </w:rPr>
+        <w:t xml:space="preserve">    Parquet</w:t>
+      </w:r>
+      <w:proofErr w:type="gramEnd"/>
+      <w:r>
+        <w:rPr>
+          <w:lang w:val="en-US" w:eastAsia="en-GB"/>
+        </w:rPr>
+        <w:t xml:space="preserve"> storage </w:t>
+      </w:r>
     </w:p>
     <w:p>
       <w:pPr>
@@ -711,6 +881,26 @@
         </w:rPr>
         <w:t xml:space="preserve">     Easy to pre-process and perform exploratory analysis </w:t>
       </w:r>
+      <w:r>
+        <w:rPr>
+          <w:lang w:val="en-US" w:eastAsia="en-GB"/>
+        </w:rPr>
+        <w:br/>
+      </w:r>
+      <w:proofErr w:type="gramStart"/>
+      <w:r>
+        <w:rPr>
+          <w:lang w:val="en-US" w:eastAsia="en-GB"/>
+        </w:rPr>
+        <w:t xml:space="preserve">     compact</w:t>
+      </w:r>
+      <w:proofErr w:type="gramEnd"/>
+      <w:r>
+        <w:rPr>
+          <w:lang w:val="en-US" w:eastAsia="en-GB"/>
+        </w:rPr>
+        <w:t xml:space="preserve"> file size</w:t>
+      </w:r>
     </w:p>
     <w:p>
       <w:pPr>
@@ -990,17 +1180,147 @@
         <w:rPr>
           <w:lang w:val="en-US" w:eastAsia="en-GB"/>
         </w:rPr>
-        <w:t>Usage of IBM Watson Studio and getting familiar with the toolbox</w:t>
-      </w:r>
-      <w:bookmarkStart w:id="5" w:name="_GoBack"/>
+        <w:t>Fast access to big data set, using IBM Watson machine learning infrastructure</w:t>
+      </w:r>
+      <w:r>
+        <w:rPr>
+          <w:lang w:val="en-US" w:eastAsia="en-GB"/>
+        </w:rPr>
+        <w:t>.</w:t>
+      </w:r>
+      <w:proofErr w:type="gramEnd"/>
+    </w:p>
+    <w:p>
+      <w:pPr>
+        <w:rPr>
+          <w:lang w:val="en-US" w:eastAsia="en-GB"/>
+        </w:rPr>
+      </w:pPr>
+    </w:p>
+    <w:p>
+      <w:pPr>
+        <w:pStyle w:val="berschrift2"/>
+        <w:rPr>
+          <w:lang w:val="en-US" w:eastAsia="en-GB"/>
+        </w:rPr>
+      </w:pPr>
+      <w:bookmarkStart w:id="5" w:name="_Toc521456008"/>
+      <w:r>
+        <w:rPr>
+          <w:lang w:val="en-US" w:eastAsia="en-GB"/>
+        </w:rPr>
+        <w:t>D</w:t>
+      </w:r>
+      <w:r>
+        <w:rPr>
+          <w:lang w:val="en-US" w:eastAsia="en-GB"/>
+        </w:rPr>
+        <w:t>ata Repository</w:t>
+      </w:r>
       <w:bookmarkEnd w:id="5"/>
-      <w:r>
-        <w:rPr>
-          <w:lang w:val="en-US" w:eastAsia="en-GB"/>
-        </w:rPr>
-        <w:t>.</w:t>
-      </w:r>
-      <w:proofErr w:type="gramEnd"/>
+    </w:p>
+    <w:p>
+      <w:pPr>
+        <w:rPr>
+          <w:lang w:val="en-US" w:eastAsia="en-GB"/>
+        </w:rPr>
+      </w:pPr>
+    </w:p>
+    <w:p>
+      <w:pPr>
+        <w:pStyle w:val="berschrift3"/>
+        <w:rPr>
+          <w:lang w:val="en-US" w:eastAsia="en-GB"/>
+        </w:rPr>
+      </w:pPr>
+      <w:r>
+        <w:rPr>
+          <w:lang w:val="en-US" w:eastAsia="en-GB"/>
+        </w:rPr>
+        <w:t>Technology Choice</w:t>
+      </w:r>
+    </w:p>
+    <w:p>
+      <w:pPr>
+        <w:rPr>
+          <w:lang w:val="en-US" w:eastAsia="en-GB"/>
+        </w:rPr>
+      </w:pPr>
+      <w:r>
+        <w:rPr>
+          <w:lang w:val="en-US" w:eastAsia="en-GB"/>
+        </w:rPr>
+        <w:t>Please describe what technology you have defined here. Please justify below, why. In case this component is not needed justify below.</w:t>
+      </w:r>
+    </w:p>
+    <w:p>
+      <w:pPr>
+        <w:rPr>
+          <w:lang w:val="en-US" w:eastAsia="en-GB"/>
+        </w:rPr>
+      </w:pPr>
+    </w:p>
+    <w:p>
+      <w:pPr>
+        <w:rPr>
+          <w:lang w:val="en-US" w:eastAsia="en-GB"/>
+        </w:rPr>
+      </w:pPr>
+      <w:r>
+        <w:rPr>
+          <w:lang w:val="en-US" w:eastAsia="en-GB"/>
+        </w:rPr>
+        <w:t>Object store</w:t>
+      </w:r>
+    </w:p>
+    <w:p>
+      <w:pPr>
+        <w:rPr>
+          <w:lang w:val="en-US" w:eastAsia="en-GB"/>
+        </w:rPr>
+      </w:pPr>
+    </w:p>
+    <w:p>
+      <w:pPr>
+        <w:pStyle w:val="berschrift3"/>
+        <w:rPr>
+          <w:lang w:val="en-US" w:eastAsia="en-GB"/>
+        </w:rPr>
+      </w:pPr>
+      <w:r>
+        <w:rPr>
+          <w:lang w:val="en-US" w:eastAsia="en-GB"/>
+        </w:rPr>
+        <w:t>Justification</w:t>
+      </w:r>
+    </w:p>
+    <w:p>
+      <w:pPr>
+        <w:rPr>
+          <w:lang w:val="en-US" w:eastAsia="en-GB"/>
+        </w:rPr>
+      </w:pPr>
+      <w:r>
+        <w:rPr>
+          <w:lang w:val="en-US" w:eastAsia="en-GB"/>
+        </w:rPr>
+        <w:t>Please justify your technology choices here.</w:t>
+      </w:r>
+      <w:r>
+        <w:rPr>
+          <w:lang w:val="en-US" w:eastAsia="en-GB"/>
+        </w:rPr>
+        <w:br/>
+      </w:r>
+      <w:r>
+        <w:rPr>
+          <w:lang w:val="en-US" w:eastAsia="en-GB"/>
+        </w:rPr>
+        <w:br/>
+        <w:t>Good scalability with increasing the model size</w:t>
+      </w:r>
+      <w:bookmarkStart w:id="6" w:name="_GoBack"/>
+      <w:bookmarkEnd w:id="6"/>
     </w:p>
     <w:p>
       <w:pPr>
@@ -1016,20 +1336,20 @@
           <w:lang w:val="en-US" w:eastAsia="en-GB"/>
         </w:rPr>
       </w:pPr>
-      <w:bookmarkStart w:id="6" w:name="_Toc521456008"/>
-      <w:r>
-        <w:rPr>
-          <w:lang w:val="en-US" w:eastAsia="en-GB"/>
-        </w:rPr>
-        <w:t>D</w:t>
-      </w:r>
-      <w:r>
-        <w:rPr>
-          <w:lang w:val="en-US" w:eastAsia="en-GB"/>
-        </w:rPr>
-        <w:t>ata Repository</w:t>
-      </w:r>
-      <w:bookmarkEnd w:id="6"/>
+      <w:bookmarkStart w:id="7" w:name="_Toc521456011"/>
+      <w:r>
+        <w:rPr>
+          <w:lang w:val="en-US" w:eastAsia="en-GB"/>
+        </w:rPr>
+        <w:t>Discovery and Exploration</w:t>
+      </w:r>
+      <w:bookmarkEnd w:id="7"/>
+      <w:r>
+        <w:rPr>
+          <w:lang w:val="en-US" w:eastAsia="en-GB"/>
+        </w:rPr>
+        <w:t xml:space="preserve"> </w:t>
+      </w:r>
     </w:p>
     <w:p>
       <w:pPr>
@@ -1049,6 +1369,7 @@
         <w:rPr>
           <w:lang w:val="en-US" w:eastAsia="en-GB"/>
         </w:rPr>
+        <w:lastRenderedPageBreak/>
         <w:t>Technology Choice</w:t>
       </w:r>
     </w:p>
@@ -1108,25 +1429,26 @@
     </w:p>
     <w:p>
       <w:pPr>
+        <w:rPr>
+          <w:lang w:val="en-US" w:eastAsia="en-GB"/>
+        </w:rPr>
+      </w:pPr>
+    </w:p>
+    <w:p>
+      <w:pPr>
         <w:pStyle w:val="berschrift2"/>
         <w:rPr>
           <w:lang w:val="en-US" w:eastAsia="en-GB"/>
         </w:rPr>
       </w:pPr>
-      <w:bookmarkStart w:id="7" w:name="_Toc521456011"/>
-      <w:r>
-        <w:rPr>
-          <w:lang w:val="en-US" w:eastAsia="en-GB"/>
-        </w:rPr>
-        <w:t>Discovery and Exploration</w:t>
-      </w:r>
-      <w:bookmarkEnd w:id="7"/>
-      <w:r>
-        <w:rPr>
-          <w:lang w:val="en-US" w:eastAsia="en-GB"/>
-        </w:rPr>
-        <w:t xml:space="preserve"> </w:t>
-      </w:r>
+      <w:bookmarkStart w:id="8" w:name="_Toc521456013"/>
+      <w:r>
+        <w:rPr>
+          <w:lang w:val="en-US" w:eastAsia="en-GB"/>
+        </w:rPr>
+        <w:t>Actionable Insights</w:t>
+      </w:r>
+      <w:bookmarkEnd w:id="8"/>
     </w:p>
     <w:p>
       <w:pPr>
@@ -1217,110 +1539,11 @@
           <w:lang w:val="en-US" w:eastAsia="en-GB"/>
         </w:rPr>
       </w:pPr>
-      <w:bookmarkStart w:id="8" w:name="_Toc521456013"/>
-      <w:r>
-        <w:rPr>
-          <w:lang w:val="en-US" w:eastAsia="en-GB"/>
-        </w:rPr>
-        <w:t>Actionable Insights</w:t>
-      </w:r>
-      <w:bookmarkEnd w:id="8"/>
-    </w:p>
-    <w:p>
-      <w:pPr>
-        <w:rPr>
-          <w:lang w:val="en-US" w:eastAsia="en-GB"/>
-        </w:rPr>
-      </w:pPr>
-    </w:p>
-    <w:p>
-      <w:pPr>
-        <w:pStyle w:val="berschrift3"/>
-        <w:rPr>
-          <w:lang w:val="en-US" w:eastAsia="en-GB"/>
-        </w:rPr>
-      </w:pPr>
-      <w:r>
-        <w:rPr>
-          <w:lang w:val="en-US" w:eastAsia="en-GB"/>
-        </w:rPr>
-        <w:t>Technology Choice</w:t>
-      </w:r>
-    </w:p>
-    <w:p>
-      <w:pPr>
-        <w:rPr>
-          <w:lang w:val="en-US" w:eastAsia="en-GB"/>
-        </w:rPr>
-      </w:pPr>
-      <w:r>
-        <w:rPr>
-          <w:lang w:val="en-US" w:eastAsia="en-GB"/>
-        </w:rPr>
-        <w:t>Please describe what technology you have defined here. Please justify below, why. In case this component is not needed justify below.</w:t>
-      </w:r>
-    </w:p>
-    <w:p>
-      <w:pPr>
-        <w:rPr>
-          <w:lang w:val="en-US" w:eastAsia="en-GB"/>
-        </w:rPr>
-      </w:pPr>
-    </w:p>
-    <w:p>
-      <w:pPr>
-        <w:pStyle w:val="berschrift3"/>
-        <w:rPr>
-          <w:lang w:val="en-US" w:eastAsia="en-GB"/>
-        </w:rPr>
-      </w:pPr>
-      <w:r>
-        <w:rPr>
-          <w:lang w:val="en-US" w:eastAsia="en-GB"/>
-        </w:rPr>
-        <w:t>Justification</w:t>
-      </w:r>
-    </w:p>
-    <w:p>
-      <w:pPr>
-        <w:rPr>
-          <w:lang w:val="en-US" w:eastAsia="en-GB"/>
-        </w:rPr>
-      </w:pPr>
-      <w:r>
-        <w:rPr>
-          <w:lang w:val="en-US" w:eastAsia="en-GB"/>
-        </w:rPr>
-        <w:t>Please justify your technology choices here.</w:t>
-      </w:r>
-    </w:p>
-    <w:p>
-      <w:pPr>
-        <w:rPr>
-          <w:lang w:val="en-US" w:eastAsia="en-GB"/>
-        </w:rPr>
-      </w:pPr>
-    </w:p>
-    <w:p>
-      <w:pPr>
-        <w:rPr>
-          <w:lang w:val="en-US" w:eastAsia="en-GB"/>
-        </w:rPr>
-      </w:pPr>
-    </w:p>
-    <w:p>
-      <w:pPr>
-        <w:pStyle w:val="berschrift2"/>
-        <w:rPr>
-          <w:lang w:val="en-US" w:eastAsia="en-GB"/>
-        </w:rPr>
-      </w:pPr>
       <w:bookmarkStart w:id="9" w:name="_Toc521456017"/>
       <w:r>
         <w:rPr>
           <w:lang w:val="en-US" w:eastAsia="en-GB"/>
         </w:rPr>
-        <w:lastRenderedPageBreak/>
         <w:t>Applications / Data Products</w:t>
       </w:r>
       <w:bookmarkEnd w:id="9"/>
@@ -4657,7 +4880,7 @@
 </file>
 
 <file path=customXml/itemProps1.xml><?xml version="1.0" encoding="utf-8"?>
-<ds:datastoreItem xmlns:ds="http://schemas.openxmlformats.org/officeDocument/2006/customXml" ds:itemID="{26141F88-A922-1341-9A07-E5FB26976209}">
+<ds:datastoreItem xmlns:ds="http://schemas.openxmlformats.org/officeDocument/2006/customXml" ds:itemID="{17E0802E-F203-B747-87F3-83A9723A0E41}">
   <ds:schemaRefs>
     <ds:schemaRef ds:uri="http://schemas.openxmlformats.org/officeDocument/2006/bibliography"/>
   </ds:schemaRefs>

</xml_diff>